<commit_message>
made changes to docs and exported files
</commit_message>
<xml_diff>
--- a/java-3d-plugin.docx
+++ b/java-3d-plugin.docx
@@ -756,648 +756,6 @@
           <w:szCs w:val="20"/>
         </w:rPr>
         <w:t>Restart your browser and you should be able to see the applets that use Java 3D.</w:t>
-      </w:r>
-    </w:p>
-    <w:p>
-      <w:pPr>
-        <w:pStyle w:val="p19"/>
-        <w:spacing w:before="152" w:beforeAutospacing="0" w:after="0" w:afterAutospacing="0" w:line="199" w:lineRule="atLeast"/>
-        <w:ind w:hanging="164"/>
-        <w:jc w:val="both"/>
-        <w:rPr>
-          <w:color w:val="000000"/>
-          <w:sz w:val="20"/>
-          <w:szCs w:val="20"/>
-        </w:rPr>
-      </w:pPr>
-      <w:r>
-        <w:rPr>
-          <w:color w:val="000000"/>
-          <w:sz w:val="20"/>
-          <w:szCs w:val="20"/>
-        </w:rPr>
-        <w:t>If your Java application is blocked because of the security guidelines imple</w:t>
-      </w:r>
-      <w:r>
-        <w:rPr>
-          <w:color w:val="000000"/>
-          <w:sz w:val="20"/>
-          <w:szCs w:val="20"/>
-        </w:rPr>
-        <w:t xml:space="preserve">mented in Java. By changing the </w:t>
-      </w:r>
-      <w:r>
-        <w:rPr>
-          <w:color w:val="000000"/>
-          <w:sz w:val="20"/>
-          <w:szCs w:val="20"/>
-        </w:rPr>
-        <w:t>security settings we can</w:t>
-      </w:r>
-      <w:r>
-        <w:rPr>
-          <w:rStyle w:val="apple-converted-space"/>
-          <w:color w:val="000000"/>
-          <w:sz w:val="20"/>
-          <w:szCs w:val="20"/>
-        </w:rPr>
-        <w:t> </w:t>
-      </w:r>
-      <w:r>
-        <w:rPr>
-          <w:rStyle w:val="ft9"/>
-          <w:rFonts w:eastAsia="PMingLiU"/>
-          <w:color w:val="000000"/>
-          <w:sz w:val="20"/>
-          <w:szCs w:val="20"/>
-        </w:rPr>
-        <w:t>fi</w:t>
-      </w:r>
-      <w:r>
-        <w:rPr>
-          <w:color w:val="000000"/>
-          <w:sz w:val="20"/>
-          <w:szCs w:val="20"/>
-        </w:rPr>
-        <w:t>x this issue, please follow these steps mentioned below</w:t>
-      </w:r>
-    </w:p>
-    <w:p>
-      <w:pPr>
-        <w:pStyle w:val="p19"/>
-        <w:numPr>
-          <w:ilvl w:val="0"/>
-          <w:numId w:val="5"/>
-        </w:numPr>
-        <w:spacing w:before="152" w:beforeAutospacing="0" w:after="0" w:afterAutospacing="0" w:line="199" w:lineRule="atLeast"/>
-        <w:jc w:val="both"/>
-        <w:rPr>
-          <w:rStyle w:val="ft8"/>
-          <w:color w:val="000000"/>
-          <w:sz w:val="20"/>
-          <w:szCs w:val="20"/>
-        </w:rPr>
-      </w:pPr>
-      <w:r>
-        <w:rPr>
-          <w:rStyle w:val="ft8"/>
-          <w:color w:val="000000"/>
-          <w:sz w:val="20"/>
-          <w:szCs w:val="20"/>
-        </w:rPr>
-        <w:t>Go to Java Control Panel</w:t>
-      </w:r>
-    </w:p>
-    <w:p>
-      <w:pPr>
-        <w:pStyle w:val="p19"/>
-        <w:numPr>
-          <w:ilvl w:val="0"/>
-          <w:numId w:val="5"/>
-        </w:numPr>
-        <w:spacing w:before="152" w:beforeAutospacing="0" w:after="0" w:afterAutospacing="0" w:line="199" w:lineRule="atLeast"/>
-        <w:jc w:val="both"/>
-        <w:rPr>
-          <w:rStyle w:val="ft8"/>
-          <w:color w:val="000000"/>
-          <w:sz w:val="20"/>
-          <w:szCs w:val="20"/>
-        </w:rPr>
-      </w:pPr>
-      <w:r>
-        <w:rPr>
-          <w:rStyle w:val="ft8"/>
-          <w:color w:val="000000"/>
-          <w:sz w:val="20"/>
-          <w:szCs w:val="20"/>
-        </w:rPr>
-        <w:t>Double click on Java</w:t>
-      </w:r>
-    </w:p>
-    <w:p>
-      <w:pPr>
-        <w:pStyle w:val="p19"/>
-        <w:numPr>
-          <w:ilvl w:val="0"/>
-          <w:numId w:val="5"/>
-        </w:numPr>
-        <w:spacing w:before="152" w:beforeAutospacing="0" w:after="0" w:afterAutospacing="0" w:line="199" w:lineRule="atLeast"/>
-        <w:jc w:val="both"/>
-        <w:rPr>
-          <w:rStyle w:val="ft8"/>
-          <w:color w:val="000000"/>
-          <w:sz w:val="20"/>
-          <w:szCs w:val="20"/>
-        </w:rPr>
-      </w:pPr>
-      <w:r>
-        <w:rPr>
-          <w:rStyle w:val="ft8"/>
-          <w:color w:val="000000"/>
-          <w:sz w:val="20"/>
-          <w:szCs w:val="20"/>
-        </w:rPr>
-        <w:t>Open the Security tab</w:t>
-      </w:r>
-    </w:p>
-    <w:p>
-      <w:pPr>
-        <w:pStyle w:val="p19"/>
-        <w:numPr>
-          <w:ilvl w:val="0"/>
-          <w:numId w:val="5"/>
-        </w:numPr>
-        <w:spacing w:before="152" w:beforeAutospacing="0" w:after="0" w:afterAutospacing="0" w:line="199" w:lineRule="atLeast"/>
-        <w:jc w:val="both"/>
-        <w:rPr>
-          <w:rStyle w:val="ft8"/>
-          <w:color w:val="000000"/>
-          <w:sz w:val="20"/>
-          <w:szCs w:val="20"/>
-        </w:rPr>
-      </w:pPr>
-      <w:r>
-        <w:rPr>
-          <w:rStyle w:val="ft8"/>
-          <w:color w:val="000000"/>
-          <w:sz w:val="20"/>
-          <w:szCs w:val="20"/>
-        </w:rPr>
-        <w:t>Select Medium</w:t>
-      </w:r>
-    </w:p>
-    <w:p>
-      <w:pPr>
-        <w:pStyle w:val="p19"/>
-        <w:numPr>
-          <w:ilvl w:val="0"/>
-          <w:numId w:val="5"/>
-        </w:numPr>
-        <w:spacing w:before="152" w:beforeAutospacing="0" w:after="0" w:afterAutospacing="0" w:line="199" w:lineRule="atLeast"/>
-        <w:jc w:val="both"/>
-        <w:rPr>
-          <w:color w:val="000000"/>
-          <w:sz w:val="20"/>
-          <w:szCs w:val="20"/>
-        </w:rPr>
-      </w:pPr>
-      <w:r>
-        <w:rPr>
-          <w:rStyle w:val="ft8"/>
-          <w:color w:val="000000"/>
-          <w:sz w:val="20"/>
-          <w:szCs w:val="20"/>
-        </w:rPr>
-        <w:t>Click on Apply</w:t>
-      </w:r>
-    </w:p>
-    <w:p>
-      <w:pPr>
-        <w:pStyle w:val="p18"/>
-        <w:spacing w:before="152" w:beforeAutospacing="0" w:after="0" w:afterAutospacing="0" w:line="199" w:lineRule="atLeast"/>
-        <w:jc w:val="both"/>
-        <w:rPr>
-          <w:rStyle w:val="ft8"/>
-          <w:color w:val="000000"/>
-          <w:sz w:val="20"/>
-          <w:szCs w:val="20"/>
-        </w:rPr>
-      </w:pPr>
-      <w:r>
-        <w:rPr>
-          <w:rStyle w:val="ft8"/>
-          <w:color w:val="000000"/>
-          <w:sz w:val="20"/>
-          <w:szCs w:val="20"/>
-        </w:rPr>
-        <w:t>Restart your web browser</w:t>
-      </w:r>
-    </w:p>
-    <w:p>
-      <w:pPr>
-        <w:pStyle w:val="p18"/>
-        <w:spacing w:before="152" w:beforeAutospacing="0" w:after="0" w:afterAutospacing="0" w:line="199" w:lineRule="atLeast"/>
-        <w:jc w:val="both"/>
-        <w:rPr>
-          <w:color w:val="000000"/>
-          <w:sz w:val="20"/>
-          <w:szCs w:val="20"/>
-        </w:rPr>
-      </w:pPr>
-      <w:r>
-        <w:rPr>
-          <w:color w:val="000000"/>
-          <w:sz w:val="20"/>
-          <w:szCs w:val="20"/>
-        </w:rPr>
-        <w:t>Even then if it does no</w:t>
-      </w:r>
-      <w:r>
-        <w:rPr>
-          <w:color w:val="000000"/>
-          <w:sz w:val="20"/>
-          <w:szCs w:val="20"/>
-        </w:rPr>
-        <w:t>t work follow the</w:t>
-      </w:r>
-      <w:r>
-        <w:rPr>
-          <w:color w:val="000000"/>
-          <w:sz w:val="20"/>
-          <w:szCs w:val="20"/>
-        </w:rPr>
-        <w:t>se steps to Add URLs to the Ex</w:t>
-      </w:r>
-      <w:r>
-        <w:rPr>
-          <w:color w:val="000000"/>
-          <w:sz w:val="20"/>
-          <w:szCs w:val="20"/>
-        </w:rPr>
-        <w:t>ception Site list</w:t>
-      </w:r>
-    </w:p>
-    <w:p>
-      <w:pPr>
-        <w:pStyle w:val="p23"/>
-        <w:numPr>
-          <w:ilvl w:val="0"/>
-          <w:numId w:val="6"/>
-        </w:numPr>
-        <w:spacing w:before="199" w:beforeAutospacing="0" w:after="0" w:afterAutospacing="0" w:line="199" w:lineRule="atLeast"/>
-        <w:jc w:val="both"/>
-        <w:rPr>
-          <w:color w:val="000000"/>
-          <w:sz w:val="20"/>
-          <w:szCs w:val="20"/>
-        </w:rPr>
-      </w:pPr>
-      <w:r>
-        <w:rPr>
-          <w:rStyle w:val="ft8"/>
-          <w:color w:val="000000"/>
-          <w:sz w:val="20"/>
-          <w:szCs w:val="20"/>
-        </w:rPr>
-        <w:t>Click Start</w:t>
-      </w:r>
-      <w:r>
-        <w:rPr>
-          <w:rStyle w:val="apple-converted-space"/>
-          <w:color w:val="000000"/>
-          <w:sz w:val="20"/>
-          <w:szCs w:val="20"/>
-        </w:rPr>
-        <w:t> </w:t>
-      </w:r>
-      <w:r>
-        <w:rPr>
-          <w:color w:val="000000"/>
-          <w:sz w:val="20"/>
-          <w:szCs w:val="20"/>
-        </w:rPr>
-        <w:t>-&gt;</w:t>
-      </w:r>
-      <w:r>
-        <w:rPr>
-          <w:rStyle w:val="apple-converted-space"/>
-          <w:color w:val="000000"/>
-          <w:sz w:val="20"/>
-          <w:szCs w:val="20"/>
-        </w:rPr>
-        <w:t> </w:t>
-      </w:r>
-      <w:r>
-        <w:rPr>
-          <w:color w:val="000000"/>
-          <w:sz w:val="20"/>
-          <w:szCs w:val="20"/>
-        </w:rPr>
-        <w:t>Con</w:t>
-      </w:r>
-      <w:r>
-        <w:rPr>
-          <w:rStyle w:val="ft9"/>
-          <w:rFonts w:eastAsia="PMingLiU"/>
-          <w:color w:val="000000"/>
-          <w:sz w:val="20"/>
-          <w:szCs w:val="20"/>
-        </w:rPr>
-        <w:t>fi</w:t>
-      </w:r>
-      <w:r>
-        <w:rPr>
-          <w:color w:val="000000"/>
-          <w:sz w:val="20"/>
-          <w:szCs w:val="20"/>
-        </w:rPr>
-        <w:t>gure Java</w:t>
-      </w:r>
-    </w:p>
-    <w:p>
-      <w:pPr>
-        <w:pStyle w:val="p23"/>
-        <w:numPr>
-          <w:ilvl w:val="0"/>
-          <w:numId w:val="6"/>
-        </w:numPr>
-        <w:spacing w:before="199" w:beforeAutospacing="0" w:after="0" w:afterAutospacing="0" w:line="199" w:lineRule="atLeast"/>
-        <w:jc w:val="both"/>
-        <w:rPr>
-          <w:rStyle w:val="ft8"/>
-          <w:color w:val="000000"/>
-          <w:sz w:val="20"/>
-          <w:szCs w:val="20"/>
-        </w:rPr>
-      </w:pPr>
-      <w:r>
-        <w:rPr>
-          <w:rStyle w:val="ft8"/>
-          <w:color w:val="000000"/>
-          <w:sz w:val="20"/>
-          <w:szCs w:val="20"/>
-        </w:rPr>
-        <w:t>Click on the Security tab</w:t>
-      </w:r>
-    </w:p>
-    <w:p>
-      <w:pPr>
-        <w:pStyle w:val="p23"/>
-        <w:numPr>
-          <w:ilvl w:val="0"/>
-          <w:numId w:val="6"/>
-        </w:numPr>
-        <w:spacing w:before="199" w:beforeAutospacing="0" w:after="0" w:afterAutospacing="0" w:line="199" w:lineRule="atLeast"/>
-        <w:jc w:val="both"/>
-        <w:rPr>
-          <w:rStyle w:val="ft8"/>
-          <w:color w:val="000000"/>
-          <w:sz w:val="20"/>
-          <w:szCs w:val="20"/>
-        </w:rPr>
-      </w:pPr>
-      <w:r>
-        <w:rPr>
-          <w:rStyle w:val="ft8"/>
-          <w:color w:val="000000"/>
-          <w:sz w:val="20"/>
-          <w:szCs w:val="20"/>
-        </w:rPr>
-        <w:t>Click on the Edit Site List button</w:t>
-      </w:r>
-    </w:p>
-    <w:p>
-      <w:pPr>
-        <w:pStyle w:val="p23"/>
-        <w:numPr>
-          <w:ilvl w:val="0"/>
-          <w:numId w:val="6"/>
-        </w:numPr>
-        <w:spacing w:before="199" w:beforeAutospacing="0" w:after="0" w:afterAutospacing="0" w:line="199" w:lineRule="atLeast"/>
-        <w:jc w:val="both"/>
-        <w:rPr>
-          <w:color w:val="000000"/>
-          <w:sz w:val="20"/>
-          <w:szCs w:val="20"/>
-        </w:rPr>
-      </w:pPr>
-      <w:r>
-        <w:rPr>
-          <w:rStyle w:val="ft8"/>
-          <w:color w:val="000000"/>
-          <w:sz w:val="20"/>
-          <w:szCs w:val="20"/>
-        </w:rPr>
-        <w:t>Click Add in the Exception Site List window</w:t>
-      </w:r>
-    </w:p>
-    <w:p>
-      <w:pPr>
-        <w:pStyle w:val="p19"/>
-        <w:spacing w:before="152" w:beforeAutospacing="0" w:after="0" w:afterAutospacing="0" w:line="199" w:lineRule="atLeast"/>
-        <w:ind w:hanging="164"/>
-        <w:jc w:val="both"/>
-        <w:rPr>
-          <w:color w:val="000000"/>
-          <w:sz w:val="20"/>
-          <w:szCs w:val="20"/>
-        </w:rPr>
-      </w:pPr>
-      <w:r>
-        <w:rPr>
-          <w:rStyle w:val="ft7"/>
-          <w:rFonts w:eastAsia="PMingLiU" w:hAnsi="PMingLiU"/>
-          <w:color w:val="000000"/>
-          <w:sz w:val="20"/>
-          <w:szCs w:val="20"/>
-        </w:rPr>
-        <w:t></w:t>
-      </w:r>
-      <w:r>
-        <w:rPr>
-          <w:rStyle w:val="ft8"/>
-          <w:color w:val="000000"/>
-          <w:sz w:val="20"/>
-          <w:szCs w:val="20"/>
-        </w:rPr>
-        <w:t>Click in the empty</w:t>
-      </w:r>
-      <w:r>
-        <w:rPr>
-          <w:rStyle w:val="apple-converted-space"/>
-          <w:color w:val="000000"/>
-          <w:sz w:val="20"/>
-          <w:szCs w:val="20"/>
-        </w:rPr>
-        <w:t> </w:t>
-      </w:r>
-      <w:r>
-        <w:rPr>
-          <w:rStyle w:val="ft9"/>
-          <w:rFonts w:eastAsia="PMingLiU"/>
-          <w:color w:val="000000"/>
-          <w:sz w:val="20"/>
-          <w:szCs w:val="20"/>
-        </w:rPr>
-        <w:t>fi</w:t>
-      </w:r>
-      <w:r>
-        <w:rPr>
-          <w:color w:val="000000"/>
-          <w:sz w:val="20"/>
-          <w:szCs w:val="20"/>
-        </w:rPr>
-        <w:t>eld under the Location</w:t>
-      </w:r>
-      <w:r>
-        <w:rPr>
-          <w:rStyle w:val="apple-converted-space"/>
-          <w:color w:val="000000"/>
-          <w:sz w:val="20"/>
-          <w:szCs w:val="20"/>
-        </w:rPr>
-        <w:t> </w:t>
-      </w:r>
-      <w:r>
-        <w:rPr>
-          <w:rStyle w:val="ft9"/>
-          <w:rFonts w:eastAsia="PMingLiU"/>
-          <w:color w:val="000000"/>
-          <w:sz w:val="20"/>
-          <w:szCs w:val="20"/>
-        </w:rPr>
-        <w:t>fi</w:t>
-      </w:r>
-      <w:r>
-        <w:rPr>
-          <w:color w:val="000000"/>
-          <w:sz w:val="20"/>
-          <w:szCs w:val="20"/>
-        </w:rPr>
-        <w:t>eld to enter the URL Example:</w:t>
-      </w:r>
-      <w:r>
-        <w:rPr>
-          <w:rStyle w:val="apple-converted-space"/>
-          <w:color w:val="000000"/>
-          <w:sz w:val="20"/>
-          <w:szCs w:val="20"/>
-        </w:rPr>
-        <w:t> </w:t>
-      </w:r>
-      <w:hyperlink r:id="rId6" w:history="1">
-        <w:r>
-          <w:rPr>
-            <w:rStyle w:val="Hyperlink"/>
-            <w:sz w:val="20"/>
-            <w:szCs w:val="20"/>
-          </w:rPr>
-          <w:t>http://www.example.com</w:t>
-        </w:r>
-        <w:r>
-          <w:rPr>
-            <w:rStyle w:val="apple-converted-space"/>
-            <w:color w:val="0000FF"/>
-            <w:sz w:val="20"/>
-            <w:szCs w:val="20"/>
-            <w:u w:val="single"/>
-          </w:rPr>
-          <w:t> </w:t>
-        </w:r>
-      </w:hyperlink>
-      <w:r>
-        <w:rPr>
-          <w:color w:val="000000"/>
-          <w:sz w:val="20"/>
-          <w:szCs w:val="20"/>
-        </w:rPr>
-        <w:t xml:space="preserve">(URL </w:t>
-      </w:r>
-      <w:r>
-        <w:rPr>
-          <w:color w:val="000000"/>
-          <w:sz w:val="20"/>
-          <w:szCs w:val="20"/>
-        </w:rPr>
-        <w:t>should begin with</w:t>
-      </w:r>
-      <w:r>
-        <w:rPr>
-          <w:rStyle w:val="apple-converted-space"/>
-          <w:color w:val="000000"/>
-          <w:sz w:val="20"/>
-          <w:szCs w:val="20"/>
-        </w:rPr>
-        <w:t> </w:t>
-      </w:r>
-      <w:hyperlink r:id="rId7" w:history="1">
-        <w:r>
-          <w:rPr>
-            <w:rStyle w:val="Hyperlink"/>
-            <w:sz w:val="20"/>
-            <w:szCs w:val="20"/>
-          </w:rPr>
-          <w:t>http://</w:t>
-        </w:r>
-        <w:r>
-          <w:rPr>
-            <w:rStyle w:val="apple-converted-space"/>
-            <w:color w:val="0000FF"/>
-            <w:sz w:val="20"/>
-            <w:szCs w:val="20"/>
-            <w:u w:val="single"/>
-          </w:rPr>
-          <w:t> </w:t>
-        </w:r>
-      </w:hyperlink>
-      <w:r>
-        <w:rPr>
-          <w:color w:val="000000"/>
-          <w:sz w:val="20"/>
-          <w:szCs w:val="20"/>
-        </w:rPr>
-        <w:t>or</w:t>
-      </w:r>
-      <w:hyperlink r:id="rId8" w:history="1">
-        <w:r>
-          <w:rPr>
-            <w:rStyle w:val="Hyperlink"/>
-            <w:sz w:val="20"/>
-            <w:szCs w:val="20"/>
-          </w:rPr>
-          <w:t>https://)</w:t>
-        </w:r>
-      </w:hyperlink>
-    </w:p>
-    <w:p>
-      <w:pPr>
-        <w:pStyle w:val="p19"/>
-        <w:numPr>
-          <w:ilvl w:val="0"/>
-          <w:numId w:val="7"/>
-        </w:numPr>
-        <w:spacing w:before="152" w:beforeAutospacing="0" w:after="0" w:afterAutospacing="0" w:line="199" w:lineRule="atLeast"/>
-        <w:jc w:val="both"/>
-        <w:rPr>
-          <w:rStyle w:val="ft8"/>
-          <w:color w:val="000000"/>
-          <w:sz w:val="20"/>
-          <w:szCs w:val="20"/>
-        </w:rPr>
-      </w:pPr>
-      <w:r>
-        <w:rPr>
-          <w:rStyle w:val="ft8"/>
-          <w:color w:val="000000"/>
-          <w:sz w:val="20"/>
-          <w:szCs w:val="20"/>
-        </w:rPr>
-        <w:t>Click OK to save the URL that you entered</w:t>
-      </w:r>
-    </w:p>
-    <w:p>
-      <w:pPr>
-        <w:pStyle w:val="p19"/>
-        <w:numPr>
-          <w:ilvl w:val="0"/>
-          <w:numId w:val="7"/>
-        </w:numPr>
-        <w:spacing w:before="152" w:beforeAutospacing="0" w:after="0" w:afterAutospacing="0" w:line="199" w:lineRule="atLeast"/>
-        <w:jc w:val="both"/>
-        <w:rPr>
-          <w:color w:val="000000"/>
-          <w:sz w:val="20"/>
-          <w:szCs w:val="20"/>
-        </w:rPr>
-      </w:pPr>
-      <w:r>
-        <w:rPr>
-          <w:rStyle w:val="ft8"/>
-          <w:color w:val="000000"/>
-          <w:sz w:val="20"/>
-          <w:szCs w:val="20"/>
-        </w:rPr>
-        <w:t>Click Continue on the Security Warning dialog</w:t>
       </w:r>
     </w:p>
     <w:p>

</xml_diff>